<commit_message>
Lucky Dice, Lucky Dice, Tic Tac Toe and Memory Game
</commit_message>
<xml_diff>
--- a/docx/uwp-acrylic-material.docx
+++ b/docx/uwp-acrylic-material.docx
@@ -20,8 +20,6 @@
       <w:r>
         <w:t>shows</w:t>
       </w:r>
-      <w:bookmarkStart w:id="0" w:name="_GoBack"/>
-      <w:bookmarkEnd w:id="0"/>
       <w:r>
         <w:t xml:space="preserve"> how to use </w:t>
       </w:r>
@@ -2717,34 +2715,24 @@
                 <w:color w:val="FF0000"/>
                 <w:lang w:val="en-GB"/>
               </w:rPr>
-              <w:t xml:space="preserve"> </w:t>
-            </w:r>
-            <w:proofErr w:type="gramStart"/>
+              <w:t xml:space="preserve"> x</w:t>
+            </w:r>
+            <w:r>
+              <w:rPr>
+                <w:rFonts w:ascii="Consolas" w:hAnsi="Consolas" w:cs="Consolas"/>
+                <w:color w:val="0000FF"/>
+                <w:lang w:val="en-GB"/>
+              </w:rPr>
+              <w:t>:</w:t>
+            </w:r>
             <w:r>
               <w:rPr>
                 <w:rFonts w:ascii="Consolas" w:hAnsi="Consolas" w:cs="Consolas"/>
                 <w:color w:val="FF0000"/>
                 <w:lang w:val="en-GB"/>
               </w:rPr>
-              <w:t>x</w:t>
-            </w:r>
-            <w:r>
-              <w:rPr>
-                <w:rFonts w:ascii="Consolas" w:hAnsi="Consolas" w:cs="Consolas"/>
-                <w:color w:val="0000FF"/>
-                <w:lang w:val="en-GB"/>
-              </w:rPr>
-              <w:t>:</w:t>
-            </w:r>
-            <w:r>
-              <w:rPr>
-                <w:rFonts w:ascii="Consolas" w:hAnsi="Consolas" w:cs="Consolas"/>
-                <w:color w:val="FF0000"/>
-                <w:lang w:val="en-GB"/>
-              </w:rPr>
               <w:t>Name</w:t>
             </w:r>
-            <w:proofErr w:type="gramEnd"/>
             <w:r>
               <w:rPr>
                 <w:rFonts w:ascii="Consolas" w:hAnsi="Consolas" w:cs="Consolas"/>
@@ -3133,27 +3121,7 @@
           <w:bCs/>
           <w:sz w:val="24"/>
         </w:rPr>
-        <w:t xml:space="preserve">public </w:t>
-      </w:r>
-      <w:proofErr w:type="gramStart"/>
-      <w:r>
-        <w:rPr>
-          <w:rStyle w:val="VerbatimChar"/>
-          <w:b/>
-          <w:bCs/>
-          <w:sz w:val="24"/>
-        </w:rPr>
-        <w:t>MainPage(</w:t>
-      </w:r>
-      <w:proofErr w:type="gramEnd"/>
-      <w:r>
-        <w:rPr>
-          <w:rStyle w:val="VerbatimChar"/>
-          <w:b/>
-          <w:bCs/>
-          <w:sz w:val="24"/>
-        </w:rPr>
-        <w:t>) { ... }</w:t>
+        <w:t>public MainPage() { ... }</w:t>
       </w:r>
       <w:r>
         <w:t xml:space="preserve"> the following Code should be entered:</w:t>
@@ -3215,18 +3183,8 @@
                 <w:color w:val="000000"/>
                 <w:lang w:val="en-GB"/>
               </w:rPr>
-              <w:t xml:space="preserve"> Options_</w:t>
-            </w:r>
-            <w:proofErr w:type="gramStart"/>
-            <w:r>
-              <w:rPr>
-                <w:rFonts w:ascii="Consolas" w:hAnsi="Consolas" w:cs="Consolas"/>
-                <w:color w:val="000000"/>
-                <w:lang w:val="en-GB"/>
-              </w:rPr>
-              <w:t>SelectionChanged(</w:t>
-            </w:r>
-            <w:proofErr w:type="gramEnd"/>
+              <w:t xml:space="preserve"> Options_SelectionChanged(</w:t>
+            </w:r>
             <w:r>
               <w:rPr>
                 <w:rFonts w:ascii="Consolas" w:hAnsi="Consolas" w:cs="Consolas"/>
@@ -3299,25 +3257,7 @@
                 <w:color w:val="000000"/>
                 <w:lang w:val="en-GB"/>
               </w:rPr>
-              <w:t xml:space="preserve"> (</w:t>
-            </w:r>
-            <w:proofErr w:type="gramStart"/>
-            <w:r>
-              <w:rPr>
-                <w:rFonts w:ascii="Consolas" w:hAnsi="Consolas" w:cs="Consolas"/>
-                <w:color w:val="000000"/>
-                <w:lang w:val="en-GB"/>
-              </w:rPr>
-              <w:t>Overlay !</w:t>
-            </w:r>
-            <w:proofErr w:type="gramEnd"/>
-            <w:r>
-              <w:rPr>
-                <w:rFonts w:ascii="Consolas" w:hAnsi="Consolas" w:cs="Consolas"/>
-                <w:color w:val="000000"/>
-                <w:lang w:val="en-GB"/>
-              </w:rPr>
-              <w:t xml:space="preserve">= </w:t>
+              <w:t xml:space="preserve"> (Overlay != </w:t>
             </w:r>
             <w:r>
               <w:rPr>
@@ -3383,25 +3323,7 @@
                 <w:color w:val="A31515"/>
                 <w:lang w:val="en-GB"/>
               </w:rPr>
-              <w:t>"</w:t>
-            </w:r>
-            <w:proofErr w:type="gramStart"/>
-            <w:r>
-              <w:rPr>
-                <w:rFonts w:ascii="Consolas" w:hAnsi="Consolas" w:cs="Consolas"/>
-                <w:color w:val="A31515"/>
-                <w:lang w:val="en-GB"/>
-              </w:rPr>
-              <w:t>Windows.UI.Xaml.Media</w:t>
-            </w:r>
-            <w:proofErr w:type="gramEnd"/>
-            <w:r>
-              <w:rPr>
-                <w:rFonts w:ascii="Consolas" w:hAnsi="Consolas" w:cs="Consolas"/>
-                <w:color w:val="A31515"/>
-                <w:lang w:val="en-GB"/>
-              </w:rPr>
-              <w:t>.XamlCompositionBrushBase"</w:t>
+              <w:t>"Windows.UI.Xaml.Media.XamlCompositionBrushBase"</w:t>
             </w:r>
             <w:r>
               <w:rPr>
@@ -3504,25 +3426,7 @@
                 <w:color w:val="000000"/>
                 <w:lang w:val="en-GB"/>
               </w:rPr>
-              <w:t xml:space="preserve">        Options.SelectedItem</w:t>
-            </w:r>
-            <w:proofErr w:type="gramStart"/>
-            <w:r>
-              <w:rPr>
-                <w:rFonts w:ascii="Consolas" w:hAnsi="Consolas" w:cs="Consolas"/>
-                <w:color w:val="000000"/>
-                <w:lang w:val="en-GB"/>
-              </w:rPr>
-              <w:t>).Content</w:t>
-            </w:r>
-            <w:proofErr w:type="gramEnd"/>
-            <w:r>
-              <w:rPr>
-                <w:rFonts w:ascii="Consolas" w:hAnsi="Consolas" w:cs="Consolas"/>
-                <w:color w:val="000000"/>
-                <w:lang w:val="en-GB"/>
-              </w:rPr>
-              <w:t>;</w:t>
+              <w:t xml:space="preserve">        Options.SelectedItem).Content;</w:t>
             </w:r>
           </w:p>
           <w:p>
@@ -3543,25 +3447,7 @@
                 <w:color w:val="000000"/>
                 <w:lang w:val="en-GB"/>
               </w:rPr>
-              <w:t xml:space="preserve">        Overlay.Fill = (</w:t>
-            </w:r>
-            <w:proofErr w:type="gramStart"/>
-            <w:r>
-              <w:rPr>
-                <w:rFonts w:ascii="Consolas" w:hAnsi="Consolas" w:cs="Consolas"/>
-                <w:color w:val="000000"/>
-                <w:lang w:val="en-GB"/>
-              </w:rPr>
-              <w:t>value !</w:t>
-            </w:r>
-            <w:proofErr w:type="gramEnd"/>
-            <w:r>
-              <w:rPr>
-                <w:rFonts w:ascii="Consolas" w:hAnsi="Consolas" w:cs="Consolas"/>
-                <w:color w:val="000000"/>
-                <w:lang w:val="en-GB"/>
-              </w:rPr>
-              <w:t xml:space="preserve">= </w:t>
+              <w:t xml:space="preserve">        Overlay.Fill = (value != </w:t>
             </w:r>
             <w:r>
               <w:rPr>
@@ -3598,25 +3484,7 @@
                 <w:color w:val="000000"/>
                 <w:lang w:val="en-GB"/>
               </w:rPr>
-              <w:t xml:space="preserve">        (AcrylicBrush)</w:t>
-            </w:r>
-            <w:proofErr w:type="gramStart"/>
-            <w:r>
-              <w:rPr>
-                <w:rFonts w:ascii="Consolas" w:hAnsi="Consolas" w:cs="Consolas"/>
-                <w:color w:val="000000"/>
-                <w:lang w:val="en-GB"/>
-              </w:rPr>
-              <w:t>Application.Current.Resources</w:t>
-            </w:r>
-            <w:proofErr w:type="gramEnd"/>
-            <w:r>
-              <w:rPr>
-                <w:rFonts w:ascii="Consolas" w:hAnsi="Consolas" w:cs="Consolas"/>
-                <w:color w:val="000000"/>
-                <w:lang w:val="en-GB"/>
-              </w:rPr>
-              <w:t xml:space="preserve">[value] : </w:t>
+              <w:t xml:space="preserve">        (AcrylicBrush)Application.Current.Resources[value] : </w:t>
             </w:r>
             <w:r>
               <w:rPr>
@@ -3718,19 +3586,11 @@
       <w:r>
         <w:t xml:space="preserve">. It uses the </w:t>
       </w:r>
-      <w:proofErr w:type="gramStart"/>
       <w:r>
         <w:rPr>
           <w:rStyle w:val="VerbatimChar"/>
         </w:rPr>
-        <w:t>Windows.Foundation.Metadata.ApiInformation</w:t>
-      </w:r>
-      <w:proofErr w:type="gramEnd"/>
-      <w:r>
-        <w:rPr>
-          <w:rStyle w:val="VerbatimChar"/>
-        </w:rPr>
-        <w:t>.IsTypePresent</w:t>
+        <w:t>Windows.Foundation.Metadata.ApiInformation.IsTypePresent</w:t>
       </w:r>
       <w:r>
         <w:t xml:space="preserve"> </w:t>
@@ -4301,6 +4161,7 @@
           </w:rPr>
           <w:fldChar w:fldCharType="end"/>
         </w:r>
+        <w:bookmarkStart w:id="0" w:name="_GoBack"/>
         <w:r>
           <w:rPr>
             <w:noProof/>
@@ -4308,7 +4169,7 @@
             <w:szCs w:val="20"/>
           </w:rPr>
           <w:drawing>
-            <wp:anchor distT="0" distB="0" distL="114300" distR="114300" simplePos="0" relativeHeight="251659264" behindDoc="0" locked="0" layoutInCell="1" allowOverlap="1" wp14:anchorId="6E7F455C" wp14:editId="2394CF3D">
+            <wp:anchor distT="0" distB="0" distL="114300" distR="114300" simplePos="0" relativeHeight="251659264" behindDoc="0" locked="0" layoutInCell="1" allowOverlap="1" wp14:anchorId="6E7F455C" wp14:editId="1BE556D8">
               <wp:simplePos x="0" y="0"/>
               <wp:positionH relativeFrom="column">
                 <wp:align>center</wp:align>
@@ -4317,9 +4178,11 @@
                 <wp:posOffset>10320020</wp:posOffset>
               </wp:positionV>
               <wp:extent cx="1616400" cy="280800"/>
-              <wp:effectExtent l="0" t="0" r="0" b="0"/>
+              <wp:effectExtent l="0" t="0" r="0" b="5080"/>
               <wp:wrapNone/>
-              <wp:docPr id="294" name="Picture 294"/>
+              <wp:docPr id="294" name="Picture 294">
+                <a:hlinkClick xmlns:a="http://schemas.openxmlformats.org/drawingml/2006/main" r:id="rId3"/>
+              </wp:docPr>
               <wp:cNvGraphicFramePr>
                 <a:graphicFrameLocks xmlns:a="http://schemas.openxmlformats.org/drawingml/2006/main" noChangeAspect="1"/>
               </wp:cNvGraphicFramePr>
@@ -4327,11 +4190,13 @@
                 <a:graphicData uri="http://schemas.openxmlformats.org/drawingml/2006/picture">
                   <pic:pic xmlns:pic="http://schemas.openxmlformats.org/drawingml/2006/picture">
                     <pic:nvPicPr>
-                      <pic:cNvPr id="294" name="tutorialr-logo-text.png"/>
+                      <pic:cNvPr id="294" name="Picture 294">
+                        <a:hlinkClick r:id="rId3"/>
+                      </pic:cNvPr>
                       <pic:cNvPicPr/>
                     </pic:nvPicPr>
                     <pic:blipFill>
-                      <a:blip r:embed="rId3">
+                      <a:blip r:embed="rId4">
                         <a:extLst>
                           <a:ext uri="{28A0092B-C50C-407E-A947-70E740481C1C}">
                             <a14:useLocalDpi xmlns:a14="http://schemas.microsoft.com/office/drawing/2010/main" val="0"/>
@@ -4364,6 +4229,7 @@
           </w:drawing>
         </w:r>
       </w:p>
+      <w:bookmarkEnd w:id="0" w:displacedByCustomXml="next"/>
     </w:sdtContent>
   </w:sdt>
   <w:p>
@@ -5714,7 +5580,7 @@
 </file>
 
 <file path=customXml/itemProps1.xml><?xml version="1.0" encoding="utf-8"?>
-<ds:datastoreItem xmlns:ds="http://schemas.openxmlformats.org/officeDocument/2006/customXml" ds:itemID="{964A1DCD-371C-4734-9948-FBA3EF62D982}">
+<ds:datastoreItem xmlns:ds="http://schemas.openxmlformats.org/officeDocument/2006/customXml" ds:itemID="{CCA30E01-7F49-4EC3-A5F6-C3864D36358F}">
   <ds:schemaRefs>
     <ds:schemaRef ds:uri="http://schemas.openxmlformats.org/officeDocument/2006/bibliography"/>
   </ds:schemaRefs>

</xml_diff>